<commit_message>
Update 12/9/2022 12:29AM EST
Updates as of 12:29AM EST on 12/9/2022.
</commit_message>
<xml_diff>
--- a/WAR PREVENTION SECURITY SYSTEMS/GENERALIZED/SPACE SURGERY WAR PREVENTION SECURITY SYSTEMS/20221127 - MCE123 Technology Development - Space Surgery War Prevention Security Systems - v1.0.0.1.docx
+++ b/WAR PREVENTION SECURITY SYSTEMS/GENERALIZED/SPACE SURGERY WAR PREVENTION SECURITY SYSTEMS/20221127 - MCE123 Technology Development - Space Surgery War Prevention Security Systems - v1.0.0.1.docx
@@ -358,7 +358,7 @@
           <w:bCs/>
           <w:color w:val="FF0000"/>
         </w:rPr>
-        <w:t>SPACE SURGERY</w:t>
+        <w:t xml:space="preserve">SPACE SURGERY </w:t>
       </w:r>
       <w:r>
         <w:rPr>
@@ -366,14 +366,6 @@
           <w:bCs/>
           <w:color w:val="FF0000"/>
         </w:rPr>
-        <w:t xml:space="preserve"> </w:t>
-      </w:r>
-      <w:r>
-        <w:rPr>
-          <w:b/>
-          <w:bCs/>
-          <w:color w:val="FF0000"/>
-        </w:rPr>
         <w:t>WAR</w:t>
       </w:r>
       <w:r>
@@ -390,6 +382,7 @@
       <w:r>
         <w:t xml:space="preserve"> </w:t>
       </w:r>
+      <w:proofErr w:type="gramStart"/>
       <w:r>
         <w:rPr>
           <w:b/>
@@ -402,12 +395,35 @@
         <w:t xml:space="preserve">, </w:t>
       </w:r>
       <w:r>
+        <w:t xml:space="preserve">  </w:t>
+      </w:r>
+      <w:proofErr w:type="gramEnd"/>
+      <w:r>
+        <w:t xml:space="preserve">                                                                              </w:t>
+      </w:r>
+      <w:r>
         <w:rPr>
           <w:b/>
           <w:bCs/>
           <w:color w:val="00B0F0"/>
         </w:rPr>
-        <w:t>IMPLICITLY-EXPLICITLY VIRULENTLY DEFINED</w:t>
+        <w:t xml:space="preserve">IMPLICITLY-EXPLICITLY </w:t>
+      </w:r>
+      <w:r>
+        <w:rPr>
+          <w:b/>
+          <w:bCs/>
+          <w:color w:val="00B0F0"/>
+        </w:rPr>
+        <w:t xml:space="preserve">GLOBALLY </w:t>
+      </w:r>
+      <w:r>
+        <w:rPr>
+          <w:b/>
+          <w:bCs/>
+          <w:color w:val="00B0F0"/>
+        </w:rPr>
+        <w:t>VIRULENTLY DEFINED</w:t>
       </w:r>
       <w:r>
         <w:t>.</w:t>

</xml_diff>